<commit_message>
Ajout du compte rendue version 1
</commit_message>
<xml_diff>
--- a/CompteRendueProjetXml2016.docx
+++ b/CompteRendueProjetXml2016.docx
@@ -10,11 +10,9 @@
       <w:r>
         <w:t xml:space="preserve">Compte Rendue Projet </w:t>
       </w:r>
-      <w:proofErr w:type="spellStart"/>
-      <w:r>
-        <w:t>xml</w:t>
-      </w:r>
-      <w:proofErr w:type="spellEnd"/>
+      <w:r>
+        <w:t>XML</w:t>
+      </w:r>
       <w:r>
         <w:t xml:space="preserve"> 2016</w:t>
       </w:r>
@@ -54,35 +52,27 @@
         <w:tab/>
         <w:t>Au terme du cours d’</w:t>
       </w:r>
-      <w:proofErr w:type="spellStart"/>
-      <w:r>
-        <w:t>xml</w:t>
-      </w:r>
-      <w:proofErr w:type="spellEnd"/>
+      <w:r>
+        <w:t>XML</w:t>
+      </w:r>
       <w:r>
         <w:t xml:space="preserve"> de 2016, il a été demandé en sujet de projet de créer </w:t>
       </w:r>
-      <w:proofErr w:type="gramStart"/>
-      <w:r>
-        <w:t>différent fichiers</w:t>
-      </w:r>
-      <w:proofErr w:type="gramEnd"/>
+      <w:r>
+        <w:t>différent fichier</w:t>
+      </w:r>
       <w:r>
         <w:t xml:space="preserve"> afin de générer à partir d’un fichier </w:t>
       </w:r>
-      <w:proofErr w:type="spellStart"/>
-      <w:r>
-        <w:t>xml</w:t>
-      </w:r>
-      <w:proofErr w:type="spellEnd"/>
+      <w:r>
+        <w:t>XML</w:t>
+      </w:r>
       <w:r>
         <w:t xml:space="preserve"> un site internet de recette de cuisine similaire à « </w:t>
       </w:r>
-      <w:proofErr w:type="spellStart"/>
-      <w:r>
-        <w:t>ôdélice</w:t>
-      </w:r>
-      <w:proofErr w:type="spellEnd"/>
+      <w:r>
+        <w:t>ô délice</w:t>
+      </w:r>
       <w:r>
         <w:t> ».</w:t>
       </w:r>
@@ -104,11 +94,9 @@
       <w:r>
         <w:t xml:space="preserve">Cuisine.dtd permettant de définir le fichier </w:t>
       </w:r>
-      <w:proofErr w:type="spellStart"/>
-      <w:r>
-        <w:t>xml</w:t>
-      </w:r>
-      <w:proofErr w:type="spellEnd"/>
+      <w:r>
+        <w:t>XML</w:t>
+      </w:r>
     </w:p>
     <w:p>
       <w:pPr>
@@ -121,11 +109,9 @@
       <w:r>
         <w:t xml:space="preserve">Cuisine.xml Fichier </w:t>
       </w:r>
-      <w:proofErr w:type="spellStart"/>
-      <w:r>
-        <w:t>xml</w:t>
-      </w:r>
-      <w:proofErr w:type="spellEnd"/>
+      <w:r>
+        <w:t>XML</w:t>
+      </w:r>
       <w:r>
         <w:t xml:space="preserve"> contenant toute les informations du site</w:t>
       </w:r>
@@ -138,19 +124,12 @@
           <w:numId w:val="1"/>
         </w:numPr>
       </w:pPr>
-      <w:proofErr w:type="spellStart"/>
-      <w:r>
-        <w:t>Xquery.xq</w:t>
-      </w:r>
-      <w:proofErr w:type="spellEnd"/>
-      <w:r>
-        <w:t xml:space="preserve"> Fichier permettant de générer une page HTML contenant </w:t>
-      </w:r>
-      <w:proofErr w:type="spellStart"/>
-      <w:r>
-        <w:t>tout</w:t>
-      </w:r>
-      <w:proofErr w:type="spellEnd"/>
+      <w:r>
+        <w:t xml:space="preserve">Xquery.xq Fichier permettant de générer une page HTML contenant </w:t>
+      </w:r>
+      <w:r>
+        <w:t>tous</w:t>
+      </w:r>
       <w:r>
         <w:t xml:space="preserve"> les auteurs et les recettes qui leurs sont associé</w:t>
       </w:r>
@@ -176,15 +155,7 @@
         </w:numPr>
       </w:pPr>
       <w:r>
-        <w:t xml:space="preserve">Style.css Fichier </w:t>
-      </w:r>
-      <w:proofErr w:type="spellStart"/>
-      <w:r>
-        <w:t>css</w:t>
-      </w:r>
-      <w:proofErr w:type="spellEnd"/>
-      <w:r>
-        <w:t xml:space="preserve"> pour le formatage de certains éléments</w:t>
+        <w:t>Style.css Fichier css pour le formatage de certains éléments</w:t>
       </w:r>
     </w:p>
     <w:p>
@@ -196,21 +167,191 @@
         </w:numPr>
       </w:pPr>
       <w:r>
-        <w:t xml:space="preserve">Bootstrap.css Fichier récupérer sur le site de </w:t>
-      </w:r>
-      <w:proofErr w:type="spellStart"/>
-      <w:r>
-        <w:t>bootstrap</w:t>
-      </w:r>
-      <w:proofErr w:type="spellEnd"/>
-      <w:r>
-        <w:t xml:space="preserve"> pour le formatage du site</w:t>
+        <w:t>Bootstrap.css Fichier récupérer sur le site de bootstrap pour le formatage du site</w:t>
       </w:r>
       <w:r>
         <w:t>.</w:t>
+      </w:r>
+    </w:p>
+    <w:p>
+      <w:pPr>
+        <w:pStyle w:val="Paragraphedeliste"/>
+        <w:numPr>
+          <w:ilvl w:val="0"/>
+          <w:numId w:val="1"/>
+        </w:numPr>
+      </w:pPr>
+      <w:r>
+        <w:t>Cuisine.xsl Fichier xslt sur lequel ce base Marie.java afin de générer le site.</w:t>
+      </w:r>
+    </w:p>
+    <w:p>
+      <w:pPr>
+        <w:pStyle w:val="Titre2"/>
+      </w:pPr>
+      <w:r>
+        <w:t>Choix techniques</w:t>
+      </w:r>
+    </w:p>
+    <w:p>
+      <w:pPr>
+        <w:pStyle w:val="Titre3"/>
+      </w:pPr>
+      <w:r>
+        <w:tab/>
+        <w:t>Bootstrap</w:t>
+      </w:r>
+    </w:p>
+    <w:p>
+      <w:r>
+        <w:tab/>
+      </w:r>
+      <w:r>
+        <w:tab/>
+        <w:t xml:space="preserve">Il a été </w:t>
+      </w:r>
+      <w:r>
+        <w:t>choisi</w:t>
+      </w:r>
+      <w:r>
+        <w:t xml:space="preserve"> pour ce projet d’utiliser bootstrap afin de faciliter la mise en page, et le formatage car ce n’était pas le but premier de ce projet. Il était donc plus logique pour nous de choisir de </w:t>
+      </w:r>
+      <w:r>
+        <w:t>se</w:t>
+      </w:r>
+      <w:r>
+        <w:t xml:space="preserve"> baser sur un existant robuste, facile d’</w:t>
+      </w:r>
+      <w:r>
+        <w:t>emplois</w:t>
+      </w:r>
+      <w:r>
+        <w:t xml:space="preserve"> et efficace.</w:t>
+      </w:r>
+    </w:p>
+    <w:p>
+      <w:r>
+        <w:tab/>
+      </w:r>
+      <w:r>
+        <w:tab/>
+        <w:t>Il reste néanmoins un fichier style.css afin de formater la taille de certaines div, mais aussi d’affiner certains réglages afin</w:t>
+      </w:r>
+      <w:r>
+        <w:t xml:space="preserve"> de prendre la main</w:t>
       </w:r>
       <w:bookmarkStart w:id="0" w:name="_GoBack"/>
       <w:bookmarkEnd w:id="0"/>
+      <w:r>
+        <w:t xml:space="preserve"> sur Bootstrap.</w:t>
+      </w:r>
+    </w:p>
+    <w:p>
+      <w:r>
+        <w:tab/>
+      </w:r>
+      <w:r>
+        <w:tab/>
+        <w:t>De plus, il y a eu aussi quelque modification du fichier css de bootstrap sur certaines dimensions.</w:t>
+      </w:r>
+    </w:p>
+    <w:p/>
+    <w:p>
+      <w:pPr>
+        <w:pStyle w:val="Titre3"/>
+      </w:pPr>
+      <w:r>
+        <w:tab/>
+        <w:t>Design très épuré</w:t>
+      </w:r>
+    </w:p>
+    <w:p>
+      <w:r>
+        <w:tab/>
+      </w:r>
+      <w:r>
+        <w:tab/>
+        <w:t>Etant donné qu’aucun de nous deux n’excelle en termes de design, nous avons fait le choix de rester sur un style sobre, épuré, et volontairement simple pour éviter les fautes de mauvais goût.</w:t>
+      </w:r>
+    </w:p>
+    <w:p/>
+    <w:p>
+      <w:pPr>
+        <w:pStyle w:val="Titre2"/>
+      </w:pPr>
+      <w:r>
+        <w:t>Description du site</w:t>
+      </w:r>
+    </w:p>
+    <w:p>
+      <w:r>
+        <w:tab/>
+      </w:r>
+    </w:p>
+    <w:p>
+      <w:r>
+        <w:tab/>
+        <w:t xml:space="preserve">Il était demandé de générer un site de recette avec comme exemple le site de </w:t>
+      </w:r>
+      <w:r>
+        <w:t>ô délice</w:t>
+      </w:r>
+      <w:r>
+        <w:t xml:space="preserve">. Afin de faire un rappel à cette base le header se trouve être orange. Il a été aussi </w:t>
+      </w:r>
+      <w:r>
+        <w:t>créé</w:t>
+      </w:r>
+      <w:r>
+        <w:t xml:space="preserve"> un logo et un nom (</w:t>
+      </w:r>
+      <w:r>
+        <w:t>XML</w:t>
+      </w:r>
+      <w:r>
+        <w:t xml:space="preserve"> </w:t>
+      </w:r>
+      <w:r>
+        <w:t>Cook</w:t>
+      </w:r>
+      <w:r>
+        <w:t>) avec l’utilisation d’un logo libre de droit téléchargeable ici :</w:t>
+      </w:r>
+      <w:r>
+        <w:t xml:space="preserve"> </w:t>
+      </w:r>
+      <w:hyperlink r:id="rId5" w:history="1">
+        <w:r>
+          <w:rPr>
+            <w:rStyle w:val="Lienhypertexte"/>
+          </w:rPr>
+          <w:t>logo</w:t>
+        </w:r>
+      </w:hyperlink>
+      <w:r>
+        <w:t>.</w:t>
+      </w:r>
+    </w:p>
+    <w:p>
+      <w:r>
+        <w:lastRenderedPageBreak/>
+        <w:tab/>
+        <w:t>Ensuite est inséré la navbar standard de bootstrap qui permet de naviguer sur tout le site. Les onglets actives permettent de savoir à quel endroit du site on se situe. Lorsque l’on rentre dans le détail des ingrédients, l’onglet ingrédient reste active. De même pour recette et auteur.</w:t>
+      </w:r>
+    </w:p>
+    <w:p>
+      <w:r>
+        <w:tab/>
+        <w:t>Le corps du site se trouve sur un fond blanc. Le contenue est centré, et la plupart des éléments sont formater via un tableau.</w:t>
+      </w:r>
+    </w:p>
+    <w:p>
+      <w:r>
+        <w:tab/>
+      </w:r>
+      <w:r>
+        <w:tab/>
+      </w:r>
     </w:p>
     <w:sectPr>
       <w:pgSz w:w="11906" w:h="16838"/>
@@ -754,6 +895,28 @@
       <w:szCs w:val="26"/>
     </w:rPr>
   </w:style>
+  <w:style w:type="paragraph" w:styleId="Titre3">
+    <w:name w:val="heading 3"/>
+    <w:basedOn w:val="Normal"/>
+    <w:next w:val="Normal"/>
+    <w:link w:val="Titre3Car"/>
+    <w:uiPriority w:val="9"/>
+    <w:unhideWhenUsed/>
+    <w:qFormat/>
+    <w:rsid w:val="00DD0F2A"/>
+    <w:pPr>
+      <w:keepNext/>
+      <w:keepLines/>
+      <w:spacing w:before="40" w:after="0"/>
+      <w:outlineLvl w:val="2"/>
+    </w:pPr>
+    <w:rPr>
+      <w:rFonts w:asciiTheme="majorHAnsi" w:eastAsiaTheme="majorEastAsia" w:hAnsiTheme="majorHAnsi" w:cstheme="majorBidi"/>
+      <w:color w:val="1F4D78" w:themeColor="accent1" w:themeShade="7F"/>
+      <w:sz w:val="24"/>
+      <w:szCs w:val="24"/>
+    </w:rPr>
+  </w:style>
   <w:style w:type="character" w:default="1" w:styleId="Policepardfaut">
     <w:name w:val="Default Paragraph Font"/>
     <w:uiPriority w:val="1"/>
@@ -816,6 +979,30 @@
       <w:color w:val="2E74B5" w:themeColor="accent1" w:themeShade="BF"/>
       <w:sz w:val="26"/>
       <w:szCs w:val="26"/>
+    </w:rPr>
+  </w:style>
+  <w:style w:type="character" w:customStyle="1" w:styleId="Titre3Car">
+    <w:name w:val="Titre 3 Car"/>
+    <w:basedOn w:val="Policepardfaut"/>
+    <w:link w:val="Titre3"/>
+    <w:uiPriority w:val="9"/>
+    <w:rsid w:val="00DD0F2A"/>
+    <w:rPr>
+      <w:rFonts w:asciiTheme="majorHAnsi" w:eastAsiaTheme="majorEastAsia" w:hAnsiTheme="majorHAnsi" w:cstheme="majorBidi"/>
+      <w:color w:val="1F4D78" w:themeColor="accent1" w:themeShade="7F"/>
+      <w:sz w:val="24"/>
+      <w:szCs w:val="24"/>
+    </w:rPr>
+  </w:style>
+  <w:style w:type="character" w:styleId="Lienhypertexte">
+    <w:name w:val="Hyperlink"/>
+    <w:basedOn w:val="Policepardfaut"/>
+    <w:uiPriority w:val="99"/>
+    <w:unhideWhenUsed/>
+    <w:rsid w:val="008B4D96"/>
+    <w:rPr>
+      <w:color w:val="0563C1" w:themeColor="hyperlink"/>
+      <w:u w:val="single"/>
     </w:rPr>
   </w:style>
 </w:styles>

</xml_diff>

<commit_message>
ajout de la raison de l'utilisation de saxon
</commit_message>
<xml_diff>
--- a/CompteRendueProjetXml2016.docx
+++ b/CompteRendueProjetXml2016.docx
@@ -199,49 +199,70 @@
       </w:pPr>
       <w:r>
         <w:tab/>
-        <w:t>Bootstrap</w:t>
-      </w:r>
-    </w:p>
-    <w:p>
-      <w:r>
-        <w:tab/>
-      </w:r>
-      <w:r>
-        <w:tab/>
-        <w:t xml:space="preserve">Il a été </w:t>
-      </w:r>
-      <w:r>
-        <w:t>choisi</w:t>
-      </w:r>
-      <w:r>
-        <w:t xml:space="preserve"> pour ce projet d’utiliser bootstrap afin de faciliter la mise en page, et le formatage car ce n’était pas le but premier de ce projet. Il était donc plus logique pour nous de choisir de </w:t>
-      </w:r>
-      <w:r>
-        <w:t>se</w:t>
-      </w:r>
-      <w:r>
-        <w:t xml:space="preserve"> baser sur un existant robuste, facile d’</w:t>
-      </w:r>
-      <w:r>
-        <w:t>emplois</w:t>
-      </w:r>
-      <w:r>
-        <w:t xml:space="preserve"> et efficace.</w:t>
-      </w:r>
-    </w:p>
-    <w:p>
-      <w:r>
-        <w:tab/>
-      </w:r>
-      <w:r>
-        <w:tab/>
-        <w:t>Il reste néanmoins un fichier style.css afin de formater la taille de certaines div, mais aussi d’affiner certains réglages afin</w:t>
-      </w:r>
-      <w:r>
-        <w:t xml:space="preserve"> de prendre la main</w:t>
+        <w:t>Utilisation de Saxon</w:t>
+      </w:r>
+    </w:p>
+    <w:p>
+      <w:r>
+        <w:tab/>
+      </w:r>
+      <w:r>
+        <w:tab/>
+        <w:t>Pour le projet nous avons utilisé xslt 2.0. Certaines balises de xslt 2.0 n’étant pas compris par Jaxb nous avons fait le choix d’utiliser saxon qui</w:t>
+      </w:r>
+      <w:r>
+        <w:t xml:space="preserve"> lui les comprends parfaitement afin de générer les pages HTML.</w:t>
       </w:r>
       <w:bookmarkStart w:id="0" w:name="_GoBack"/>
       <w:bookmarkEnd w:id="0"/>
+    </w:p>
+    <w:p>
+      <w:pPr>
+        <w:pStyle w:val="Titre3"/>
+      </w:pPr>
+      <w:r>
+        <w:tab/>
+        <w:t>Bootstrap</w:t>
+      </w:r>
+    </w:p>
+    <w:p>
+      <w:r>
+        <w:tab/>
+      </w:r>
+      <w:r>
+        <w:tab/>
+        <w:t xml:space="preserve">Il a été </w:t>
+      </w:r>
+      <w:r>
+        <w:t>choisi</w:t>
+      </w:r>
+      <w:r>
+        <w:t xml:space="preserve"> pour ce projet d’utiliser bootstrap afin de faciliter la mise en page, et le formatage car ce n’était pas le but premier de ce projet. Il était donc plus logique pour nous de choisir de </w:t>
+      </w:r>
+      <w:r>
+        <w:t>se</w:t>
+      </w:r>
+      <w:r>
+        <w:t xml:space="preserve"> baser sur un existant robuste, facile d’</w:t>
+      </w:r>
+      <w:r>
+        <w:t>emplois</w:t>
+      </w:r>
+      <w:r>
+        <w:t xml:space="preserve"> et efficace.</w:t>
+      </w:r>
+    </w:p>
+    <w:p>
+      <w:r>
+        <w:tab/>
+      </w:r>
+      <w:r>
+        <w:tab/>
+        <w:t>Il reste néanmoins un fichier style.css afin de formater la taille de certaines div, mais aussi d’affiner certains réglages afin</w:t>
+      </w:r>
+      <w:r>
+        <w:t xml:space="preserve"> de prendre la main</w:t>
+      </w:r>
       <w:r>
         <w:t xml:space="preserve"> sur Bootstrap.</w:t>
       </w:r>
@@ -280,6 +301,7 @@
         <w:pStyle w:val="Titre2"/>
       </w:pPr>
       <w:r>
+        <w:lastRenderedPageBreak/>
         <w:t>Description du site</w:t>
       </w:r>
     </w:p>
@@ -334,7 +356,6 @@
     </w:p>
     <w:p>
       <w:r>
-        <w:lastRenderedPageBreak/>
         <w:tab/>
         <w:t>Ensuite est inséré la navbar standard de bootstrap qui permet de naviguer sur tout le site. Les onglets actives permettent de savoir à quel endroit du site on se situe. Lorsque l’on rentre dans le détail des ingrédients, l’onglet ingrédient reste active. De même pour recette et auteur.</w:t>
       </w:r>

</xml_diff>